<commit_message>
Update 01 | 29-09
</commit_message>
<xml_diff>
--- a/Periode 1/LB/Amerikaanse Verkiezingen Youri Blanckenborg 0331038.docx
+++ b/Periode 1/LB/Amerikaanse Verkiezingen Youri Blanckenborg 0331038.docx
@@ -57,6 +57,17 @@
         <w:rPr>
           <w:b/>
           <w:bCs/>
+          <w:sz w:val="40"/>
+          <w:szCs w:val="40"/>
+        </w:rPr>
+      </w:pPr>
+    </w:p>
+    <w:p>
+      <w:pPr>
+        <w:jc w:val="center"/>
+        <w:rPr>
+          <w:b/>
+          <w:bCs/>
           <w:sz w:val="28"/>
           <w:szCs w:val="28"/>
         </w:rPr>
@@ -99,6 +110,15 @@
           <w:sz w:val="28"/>
           <w:szCs w:val="28"/>
         </w:rPr>
+        <w:t xml:space="preserve"> en hoe werken ze in Amerika</w:t>
+      </w:r>
+      <w:r>
+        <w:rPr>
+          <w:b/>
+          <w:bCs/>
+          <w:sz w:val="28"/>
+          <w:szCs w:val="28"/>
+        </w:rPr>
         <w:t>?</w:t>
       </w:r>
     </w:p>
@@ -128,63 +148,56 @@
           <w:sz w:val="28"/>
           <w:szCs w:val="28"/>
         </w:rPr>
-        <w:t>COVID-19 is een virus dat mensen op verschillende manieren</w:t>
-      </w:r>
-      <w:r>
-        <w:rPr>
-          <w:sz w:val="28"/>
-          <w:szCs w:val="28"/>
-        </w:rPr>
-        <w:t xml:space="preserve"> kan treffen</w:t>
-      </w:r>
-      <w:r>
-        <w:rPr>
-          <w:sz w:val="28"/>
-          <w:szCs w:val="28"/>
-        </w:rPr>
-        <w:t xml:space="preserve">. De meeste mensen hebben lichte symptomen en herstellen zonder opname. De meest voorkomende </w:t>
-      </w:r>
-      <w:r>
-        <w:rPr>
-          <w:sz w:val="28"/>
-          <w:szCs w:val="28"/>
-        </w:rPr>
-        <w:t>symptomen</w:t>
-      </w:r>
-      <w:r>
-        <w:rPr>
-          <w:sz w:val="28"/>
-          <w:szCs w:val="28"/>
-        </w:rPr>
-        <w:t xml:space="preserve"> zijn koorts vermoeidheid en droge hoest</w:t>
-      </w:r>
-      <w:r>
-        <w:rPr>
-          <w:sz w:val="28"/>
-          <w:szCs w:val="28"/>
-        </w:rPr>
-        <w:t>.</w:t>
-      </w:r>
-      <w:r>
-        <w:rPr>
-          <w:sz w:val="28"/>
-          <w:szCs w:val="28"/>
-        </w:rPr>
-        <w:t xml:space="preserve"> De meest voorkomende variant is de SARS variant</w:t>
-      </w:r>
-      <w:r>
-        <w:rPr>
-          <w:sz w:val="28"/>
-          <w:szCs w:val="28"/>
-        </w:rPr>
-        <w:t>.</w:t>
-      </w:r>
-      <w:r>
-        <w:rPr>
-          <w:sz w:val="28"/>
-          <w:szCs w:val="28"/>
-        </w:rPr>
-        <w:t xml:space="preserve"> De ziekte heeft een zoönotische afkomst, wat wil zeggen dat het werd overgedragen van dier op mens. Dit kwam doordat een man in Hubei, China besloot een vleermuis te eten.</w:t>
+        <w:t>Verkiezingen zijn vaak periodieke stemmingen georganiseerd voor het volk.</w:t>
+      </w:r>
+      <w:r>
+        <w:rPr>
+          <w:sz w:val="28"/>
+          <w:szCs w:val="28"/>
+        </w:rPr>
+        <w:t xml:space="preserve"> Niet iedereen mag stemmen, althans op politiek gebied, zoals hier het geval is.</w:t>
+      </w:r>
+      <w:r>
+        <w:rPr>
+          <w:sz w:val="28"/>
+          <w:szCs w:val="28"/>
+        </w:rPr>
+        <w:t xml:space="preserve"> In Amerika is de stemgerechtigde leeftijd net als in Nederland 18 jaar.</w:t>
+      </w:r>
+      <w:r>
+        <w:rPr>
+          <w:sz w:val="28"/>
+          <w:szCs w:val="28"/>
+        </w:rPr>
+        <w:t xml:space="preserve"> </w:t>
+      </w:r>
+      <w:r>
+        <w:rPr>
+          <w:sz w:val="28"/>
+          <w:szCs w:val="28"/>
+        </w:rPr>
+        <w:t>Het verschil tussen Nederlands en Amerikaans stemmen is dat wij direct op de presidentskandidaat kunnen stemmen. In Amerika kan er gestemd worden op een kiescollege, dat op haar beurt de President mag kiezen.</w:t>
+      </w:r>
+      <w:r>
+        <w:rPr>
+          <w:sz w:val="28"/>
+          <w:szCs w:val="28"/>
+        </w:rPr>
+        <w:t xml:space="preserve"> Elke staat heeft dus kiesmannen en de </w:t>
+      </w:r>
+      <w:r>
+        <w:rPr>
+          <w:sz w:val="28"/>
+          <w:szCs w:val="28"/>
+        </w:rPr>
+        <w:t>P</w:t>
+      </w:r>
+      <w:r>
+        <w:rPr>
+          <w:sz w:val="28"/>
+          <w:szCs w:val="28"/>
+        </w:rPr>
+        <w:t>resident moet minimaal 270 kiesmannen voor zich weten te winnen om President te worden</w:t>
       </w:r>
     </w:p>
     <w:p>
@@ -259,7 +272,52 @@
           <w:sz w:val="28"/>
           <w:szCs w:val="28"/>
         </w:rPr>
-        <w:t>Corona komt voor onder alle leeftijdsgroepen, toch blijkt dat ouderen kwetsbaarder zijn, omdat ze een zwakker immuunsysteem hebben.</w:t>
+        <w:t>De Amerikaanse verkiezingen vinden plaats op 3 november 2020.</w:t>
+      </w:r>
+    </w:p>
+    <w:p>
+      <w:pPr>
+        <w:pStyle w:val="Lijstalinea"/>
+        <w:ind w:left="1080"/>
+        <w:rPr>
+          <w:sz w:val="28"/>
+          <w:szCs w:val="28"/>
+        </w:rPr>
+      </w:pPr>
+      <w:r>
+        <w:rPr>
+          <w:sz w:val="28"/>
+          <w:szCs w:val="28"/>
+        </w:rPr>
+        <w:t>Tijdens dit proces wordt niet alleen de President gekozen, maar ook het Huis van Afgevaardigden</w:t>
+      </w:r>
+      <w:r>
+        <w:rPr>
+          <w:sz w:val="28"/>
+          <w:szCs w:val="28"/>
+        </w:rPr>
+        <w:t xml:space="preserve"> en 1/3 van </w:t>
+      </w:r>
+      <w:r>
+        <w:rPr>
+          <w:sz w:val="28"/>
+          <w:szCs w:val="28"/>
+        </w:rPr>
+        <w:t xml:space="preserve">de </w:t>
+      </w:r>
+      <w:r>
+        <w:rPr>
+          <w:sz w:val="28"/>
+          <w:szCs w:val="28"/>
+        </w:rPr>
+        <w:t>Senaat</w:t>
+      </w:r>
+      <w:r>
+        <w:rPr>
+          <w:sz w:val="28"/>
+          <w:szCs w:val="28"/>
+        </w:rPr>
+        <w:t>.</w:t>
       </w:r>
       <w:r>
         <w:rPr>
@@ -273,109 +331,22 @@
           <w:sz w:val="28"/>
           <w:szCs w:val="28"/>
         </w:rPr>
-        <w:t>Op deze afbeelding van het RIVM is goed te zien dat de leeftijdsgroep tussen de 75 en 90 het zwaarst getroffen is</w:t>
-      </w:r>
-      <w:r>
-        <w:rPr>
-          <w:sz w:val="28"/>
-          <w:szCs w:val="28"/>
-        </w:rPr>
-        <w:t xml:space="preserve">. </w:t>
-      </w:r>
-      <w:r>
-        <w:rPr>
-          <w:sz w:val="28"/>
-          <w:szCs w:val="28"/>
-        </w:rPr>
-        <w:t xml:space="preserve"> En dan met name de mannen.</w:t>
-      </w:r>
-      <w:r>
-        <w:rPr>
-          <w:rFonts w:ascii="Times New Roman" w:eastAsia="Times New Roman" w:hAnsi="Times New Roman" w:cs="Times New Roman"/>
-          <w:snapToGrid w:val="0"/>
-          <w:color w:val="000000"/>
-          <w:w w:val="0"/>
-          <w:sz w:val="0"/>
-          <w:szCs w:val="0"/>
-          <w:u w:color="000000"/>
-          <w:bdr w:val="none" w:sz="0" w:space="0" w:color="000000"/>
-          <w:shd w:val="clear" w:color="000000" w:fill="000000"/>
-          <w:lang w:val="x-none" w:eastAsia="x-none" w:bidi="x-none"/>
-        </w:rPr>
-        <w:t xml:space="preserve"> </w:t>
-      </w:r>
-    </w:p>
-    <w:p>
-      <w:pPr>
-        <w:rPr>
-          <w:sz w:val="28"/>
-          <w:szCs w:val="28"/>
-        </w:rPr>
-      </w:pPr>
-    </w:p>
-    <w:p>
-      <w:pPr>
-        <w:rPr>
-          <w:sz w:val="28"/>
-          <w:szCs w:val="28"/>
-        </w:rPr>
-      </w:pPr>
-    </w:p>
-    <w:p>
-      <w:pPr>
-        <w:rPr>
-          <w:sz w:val="28"/>
-          <w:szCs w:val="28"/>
-        </w:rPr>
-      </w:pPr>
-    </w:p>
-    <w:p>
-      <w:pPr>
-        <w:rPr>
-          <w:sz w:val="28"/>
-          <w:szCs w:val="28"/>
-        </w:rPr>
-      </w:pPr>
-    </w:p>
-    <w:p>
-      <w:pPr>
-        <w:rPr>
-          <w:sz w:val="28"/>
-          <w:szCs w:val="28"/>
-        </w:rPr>
-      </w:pPr>
-    </w:p>
-    <w:p>
-      <w:pPr>
-        <w:rPr>
-          <w:sz w:val="28"/>
-          <w:szCs w:val="28"/>
-        </w:rPr>
-      </w:pPr>
-    </w:p>
-    <w:p>
-      <w:pPr>
-        <w:rPr>
-          <w:sz w:val="28"/>
-          <w:szCs w:val="28"/>
-        </w:rPr>
-      </w:pPr>
-    </w:p>
-    <w:p>
-      <w:pPr>
-        <w:rPr>
-          <w:sz w:val="28"/>
-          <w:szCs w:val="28"/>
-        </w:rPr>
-      </w:pPr>
-    </w:p>
-    <w:p>
-      <w:pPr>
-        <w:rPr>
-          <w:sz w:val="28"/>
-          <w:szCs w:val="28"/>
-        </w:rPr>
-      </w:pPr>
+        <w:t>Elke staat heeft een ander moment om te stemmen</w:t>
+      </w:r>
+      <w:r>
+        <w:rPr>
+          <w:sz w:val="28"/>
+          <w:szCs w:val="28"/>
+        </w:rPr>
+        <w:t xml:space="preserve"> op de kiesmannen</w:t>
+      </w:r>
+      <w:r>
+        <w:rPr>
+          <w:sz w:val="28"/>
+          <w:szCs w:val="28"/>
+        </w:rPr>
+        <w:t>.</w:t>
+      </w:r>
     </w:p>
     <w:p>
       <w:pPr>
@@ -404,8 +375,7 @@
           <w:sz w:val="28"/>
           <w:szCs w:val="28"/>
         </w:rPr>
-        <w:lastRenderedPageBreak/>
-        <w:t>Op wie zou ik stemmen</w:t>
+        <w:t>Wie zijn de kandidaten en wat zijn hun standpunten</w:t>
       </w:r>
       <w:r>
         <w:rPr>
@@ -443,15 +413,56 @@
           <w:sz w:val="28"/>
           <w:szCs w:val="28"/>
         </w:rPr>
-        <w:t>Zorgen dat je voldoende afstand houd van de medemens waar je niet mee samenwoont.</w:t>
-      </w:r>
-      <w:r>
-        <w:rPr>
-          <w:sz w:val="28"/>
-          <w:szCs w:val="28"/>
-        </w:rPr>
-        <w:t xml:space="preserve"> Deze afstand verschilt per land waar je woont. In Nederland is het 1,5 meter, maar in Engeland bijvoorbeeld maar 1 meter.</w:t>
-      </w:r>
+        <w:t>Trump is dus van de Republikeinse partij. Dit wil zeggen dat hij het met de ideeën van een kleine overheidsbemoeienis en een gelijkere kansenverdeling eens is.</w:t>
+      </w:r>
+      <w:r>
+        <w:rPr>
+          <w:sz w:val="28"/>
+          <w:szCs w:val="28"/>
+        </w:rPr>
+        <w:t xml:space="preserve"> </w:t>
+      </w:r>
+      <w:r>
+        <w:rPr>
+          <w:sz w:val="28"/>
+          <w:szCs w:val="28"/>
+        </w:rPr>
+        <w:t>Ook willen de republikeinen geen extra controle op wapenbezit en de belastingen laag.</w:t>
+      </w:r>
+      <w:r>
+        <w:rPr>
+          <w:sz w:val="28"/>
+          <w:szCs w:val="28"/>
+        </w:rPr>
+        <w:t xml:space="preserve"> </w:t>
+      </w:r>
+      <w:r>
+        <w:rPr>
+          <w:sz w:val="28"/>
+          <w:szCs w:val="28"/>
+        </w:rPr>
+        <w:t>Deze partij wordt overigens vaak gecombineerd met conservatisme.</w:t>
+      </w:r>
+    </w:p>
+    <w:p>
+      <w:pPr>
+        <w:pStyle w:val="Lijstalinea"/>
+        <w:ind w:left="1080"/>
+        <w:rPr>
+          <w:sz w:val="28"/>
+          <w:szCs w:val="28"/>
+        </w:rPr>
+      </w:pPr>
+    </w:p>
+    <w:p>
+      <w:pPr>
+        <w:pStyle w:val="Lijstalinea"/>
+        <w:ind w:left="1080"/>
+        <w:rPr>
+          <w:sz w:val="28"/>
+          <w:szCs w:val="28"/>
+        </w:rPr>
+      </w:pPr>
     </w:p>
     <w:p>
       <w:pPr>
@@ -470,123 +481,57 @@
           <w:sz w:val="28"/>
           <w:szCs w:val="28"/>
         </w:rPr>
-        <w:t>Was zo vaak mogelijk je handen als je buitenshuis bent geweest. Denk bijvoorbeeld aan de supermarkt, het openbaar vervoer of zelfs na het uitlaten van de hond.</w:t>
-      </w:r>
-    </w:p>
-    <w:p>
-      <w:pPr>
-        <w:pStyle w:val="Lijstalinea"/>
-        <w:numPr>
-          <w:ilvl w:val="0"/>
-          <w:numId w:val="3"/>
-        </w:numPr>
-        <w:rPr>
-          <w:sz w:val="28"/>
-          <w:szCs w:val="28"/>
-        </w:rPr>
-      </w:pPr>
-      <w:r>
-        <w:rPr>
-          <w:sz w:val="28"/>
-          <w:szCs w:val="28"/>
-        </w:rPr>
-        <w:t xml:space="preserve">Draag een mondkapje. Soms is dit verplicht, zoals in het openbaar vervoer, maar op veel andere plekken hoeft dit niet. Toch is het verstandig om dit wel te doen. Denk aan de supermarkt bijvoorbeeld, daar </w:t>
-      </w:r>
-      <w:r>
-        <w:rPr>
-          <w:sz w:val="28"/>
-          <w:szCs w:val="28"/>
-        </w:rPr>
-        <w:t>komen veel mensen en in andere landen in het al verplicht om in de supermarkt een mondkapje te dragen.</w:t>
-      </w:r>
-    </w:p>
-    <w:p>
-      <w:pPr>
-        <w:pStyle w:val="Lijstalinea"/>
-        <w:numPr>
-          <w:ilvl w:val="0"/>
-          <w:numId w:val="3"/>
-        </w:numPr>
-        <w:rPr>
-          <w:sz w:val="28"/>
-          <w:szCs w:val="28"/>
-        </w:rPr>
-      </w:pPr>
-      <w:r>
-        <w:rPr>
-          <w:sz w:val="28"/>
-          <w:szCs w:val="28"/>
-        </w:rPr>
-        <w:t>Draag handschoentjes wanneer je dingen aanpakt in bijvoorbeeld de supermarkt</w:t>
-      </w:r>
-      <w:r>
-        <w:rPr>
-          <w:sz w:val="28"/>
-          <w:szCs w:val="28"/>
-        </w:rPr>
-        <w:t xml:space="preserve"> of een bouwmarkt.</w:t>
-      </w:r>
-      <w:r>
-        <w:rPr>
-          <w:sz w:val="28"/>
-          <w:szCs w:val="28"/>
-        </w:rPr>
-        <w:t xml:space="preserve"> Zo verklein je de kans om </w:t>
-      </w:r>
-      <w:r>
-        <w:rPr>
-          <w:sz w:val="28"/>
-          <w:szCs w:val="28"/>
-        </w:rPr>
-        <w:t xml:space="preserve">verkeerde </w:t>
-      </w:r>
-      <w:r>
-        <w:rPr>
-          <w:sz w:val="28"/>
-          <w:szCs w:val="28"/>
-        </w:rPr>
-        <w:t xml:space="preserve">bacteriën </w:t>
-      </w:r>
-      <w:r>
-        <w:rPr>
-          <w:sz w:val="28"/>
-          <w:szCs w:val="28"/>
-        </w:rPr>
-        <w:t xml:space="preserve">of zelfs virussen </w:t>
-      </w:r>
-      <w:r>
-        <w:rPr>
-          <w:sz w:val="28"/>
-          <w:szCs w:val="28"/>
-        </w:rPr>
-        <w:t>op te nemen.</w:t>
-      </w:r>
-    </w:p>
-    <w:p>
-      <w:pPr>
-        <w:pStyle w:val="Lijstalinea"/>
-        <w:numPr>
-          <w:ilvl w:val="0"/>
-          <w:numId w:val="3"/>
-        </w:numPr>
-        <w:rPr>
-          <w:sz w:val="28"/>
-          <w:szCs w:val="28"/>
-        </w:rPr>
-      </w:pPr>
-      <w:r>
-        <w:rPr>
-          <w:sz w:val="28"/>
-          <w:szCs w:val="28"/>
-        </w:rPr>
-        <w:t xml:space="preserve">Tot slot zou </w:t>
-      </w:r>
-      <w:r>
-        <w:rPr>
-          <w:sz w:val="28"/>
-          <w:szCs w:val="28"/>
-        </w:rPr>
-        <w:t>het verstandig zijn om alleen op rustige momenten naar buiten te gaan, en over het algemeen zo veel mogelijk binnen te blijven. Onnodig afspreken met mensen is alleen maar een risico en daarmee breng je ook anderen in gevaar.</w:t>
+        <w:lastRenderedPageBreak/>
+        <w:t>Aan de andere kant staat Joe Biden van de Democratische partij.</w:t>
+      </w:r>
+      <w:r>
+        <w:rPr>
+          <w:sz w:val="28"/>
+          <w:szCs w:val="28"/>
+        </w:rPr>
+        <w:t xml:space="preserve"> De idealen van deze partij zijn onder anderen: grotere overheidsbemoeienis</w:t>
+      </w:r>
+      <w:r>
+        <w:rPr>
+          <w:sz w:val="28"/>
+          <w:szCs w:val="28"/>
+        </w:rPr>
+        <w:t>, en gelijke uitkomsten voor iedereen.</w:t>
+      </w:r>
+      <w:r>
+        <w:rPr>
+          <w:sz w:val="28"/>
+          <w:szCs w:val="28"/>
+        </w:rPr>
+        <w:t xml:space="preserve"> Zij willen het zorgsysteem aanpassen naar dat van een verzorgingsstaat (zoals Nederland)</w:t>
+      </w:r>
+      <w:r>
+        <w:rPr>
+          <w:sz w:val="28"/>
+          <w:szCs w:val="28"/>
+        </w:rPr>
+        <w:t xml:space="preserve"> en het </w:t>
+      </w:r>
+      <w:r>
+        <w:rPr>
+          <w:sz w:val="28"/>
+          <w:szCs w:val="28"/>
+        </w:rPr>
+        <w:t>minimumloon</w:t>
+      </w:r>
+      <w:r>
+        <w:rPr>
+          <w:sz w:val="28"/>
+          <w:szCs w:val="28"/>
+        </w:rPr>
+        <w:t xml:space="preserve"> verhogen.</w:t>
+      </w:r>
+      <w:r>
+        <w:rPr>
+          <w:sz w:val="28"/>
+          <w:szCs w:val="28"/>
+        </w:rPr>
+        <w:t xml:space="preserve"> Dit wordt ook wel gezien als de linkse partij.</w:t>
       </w:r>
     </w:p>
     <w:p>
@@ -663,28 +608,58 @@
           <w:sz w:val="28"/>
           <w:szCs w:val="28"/>
         </w:rPr>
-        <w:t>Ik vind het jammer dat er niet eerder en strenger is ingegrepen. Dit had ons heel wat ellende kunnen besparen.</w:t>
-      </w:r>
-      <w:r>
-        <w:rPr>
-          <w:sz w:val="28"/>
-          <w:szCs w:val="28"/>
-        </w:rPr>
-        <w:t xml:space="preserve"> Als we kijken naar hoe het gegaan is tot nu toe, kun je wel stellen dat we beter hadden kunnen voorbereiden, omdat wij al wisten wat er in China en </w:t>
-      </w:r>
-      <w:r>
-        <w:rPr>
-          <w:sz w:val="28"/>
-          <w:szCs w:val="28"/>
-        </w:rPr>
-        <w:t>Italië</w:t>
-      </w:r>
-      <w:r>
-        <w:rPr>
-          <w:sz w:val="28"/>
-          <w:szCs w:val="28"/>
-        </w:rPr>
-        <w:t xml:space="preserve"> aan de hand was voordat het hier kwam.</w:t>
+        <w:t>Het beeld wat ik van Trump heb is een man die bulkt van het geld en probeert het land te leiden op de manier van de republikeinse partij.</w:t>
+      </w:r>
+      <w:r>
+        <w:rPr>
+          <w:sz w:val="28"/>
+          <w:szCs w:val="28"/>
+        </w:rPr>
+        <w:t xml:space="preserve"> Hij heeft altijd een tegenwoord paraat en zoekt vaak het begrip ‘fake news’ in zijn speeches. </w:t>
+      </w:r>
+      <w:r>
+        <w:rPr>
+          <w:sz w:val="28"/>
+          <w:szCs w:val="28"/>
+        </w:rPr>
+        <w:t>Hij komt misschien over als arrogant, maar aan het einde van de dag heeft hij tot nu toe altijd gelijk gehad.</w:t>
+      </w:r>
+    </w:p>
+    <w:p>
+      <w:pPr>
+        <w:pStyle w:val="Lijstalinea"/>
+        <w:ind w:left="1080"/>
+        <w:rPr>
+          <w:sz w:val="28"/>
+          <w:szCs w:val="28"/>
+        </w:rPr>
+      </w:pPr>
+    </w:p>
+    <w:p>
+      <w:pPr>
+        <w:pStyle w:val="Lijstalinea"/>
+        <w:numPr>
+          <w:ilvl w:val="0"/>
+          <w:numId w:val="4"/>
+        </w:numPr>
+        <w:rPr>
+          <w:sz w:val="28"/>
+          <w:szCs w:val="28"/>
+        </w:rPr>
+      </w:pPr>
+      <w:r>
+        <w:rPr>
+          <w:sz w:val="28"/>
+          <w:szCs w:val="28"/>
+        </w:rPr>
+        <w:t>Ik weet niet zo goed wat ik van Joe Biden moet vinden. Aan de ene kant staan de ideeën van zijn partij mij wel aan, maar aan de andere kant vind ik zijn persoonlijkheid niets.</w:t>
+      </w:r>
+      <w:r>
+        <w:rPr>
+          <w:sz w:val="28"/>
+          <w:szCs w:val="28"/>
+        </w:rPr>
+        <w:t xml:space="preserve"> Op sociale media worden vaak quotes getoond van Racistisch getinte opmerkingen van de voormalige Vice president.</w:t>
       </w:r>
       <w:r>
         <w:rPr>
@@ -698,28 +673,14 @@
           <w:sz w:val="28"/>
           <w:szCs w:val="28"/>
         </w:rPr>
-        <w:t>De huidige maatregelen vindt ik prima, zolang iedereen zich er aan houdt. Als de helft wel 1.5 meter afstand houdt, maar de andere helft niet, dan lijkt het voor mij alsof dit nog wel eens een flink stuk langer kan gaan duren.</w:t>
-      </w:r>
-      <w:r>
-        <w:rPr>
-          <w:sz w:val="28"/>
-          <w:szCs w:val="28"/>
-        </w:rPr>
-        <w:t xml:space="preserve"> Gelukkig hoeven wij hier tenminste geen mondkapjes te dragen in de supermarkten, zoals in Duitsland bijvoorbeeld.</w:t>
-      </w:r>
-      <w:r>
-        <w:rPr>
-          <w:sz w:val="28"/>
-          <w:szCs w:val="28"/>
-        </w:rPr>
-        <w:t xml:space="preserve"> Wel vind ik het persoonlijk jammer om niet meer zo vaak uit te gaan of om met vrienden af te spreken.</w:t>
-      </w:r>
-      <w:r>
-        <w:rPr>
-          <w:sz w:val="28"/>
-          <w:szCs w:val="28"/>
-        </w:rPr>
-        <w:t xml:space="preserve"> </w:t>
+        <w:t xml:space="preserve"> Dit is vaak een geknipte versie van het totale plaatje.</w:t>
+      </w:r>
+      <w:r>
+        <w:rPr>
+          <w:sz w:val="28"/>
+          <w:szCs w:val="28"/>
+        </w:rPr>
+        <w:t xml:space="preserve"> Dit neemt niet weg dat het als racistisch kan worden opgevat.</w:t>
       </w:r>
     </w:p>
     <w:p>
@@ -787,50 +748,24 @@
           <w:sz w:val="28"/>
           <w:szCs w:val="28"/>
         </w:rPr>
-        <w:t>De GGD levert Corona testen</w:t>
-      </w:r>
-      <w:r>
-        <w:rPr>
-          <w:sz w:val="28"/>
-          <w:szCs w:val="28"/>
-        </w:rPr>
-        <w:t xml:space="preserve"> op verspillende locaties door het hele land. (</w:t>
-      </w:r>
-      <w:hyperlink r:id="rId5" w:history="1">
-        <w:r>
-          <w:rPr>
-            <w:rStyle w:val="TestChar"/>
-          </w:rPr>
-          <w:t>0800-1202</w:t>
-        </w:r>
-      </w:hyperlink>
-      <w:r>
-        <w:rPr>
-          <w:sz w:val="28"/>
-          <w:szCs w:val="28"/>
-        </w:rPr>
-        <w:t>)</w:t>
-      </w:r>
-    </w:p>
-    <w:p>
-      <w:pPr>
-        <w:pStyle w:val="Test"/>
-      </w:pPr>
-      <w:r>
-        <w:t xml:space="preserve">Mee Oost kan je informatie geven over </w:t>
-      </w:r>
-      <w:r>
-        <w:t>wat voor jou van belang is.</w:t>
-      </w:r>
-      <w:r>
-        <w:t xml:space="preserve"> (</w:t>
-      </w:r>
-      <w:r>
-        <w:t>0314 34 42 24</w:t>
-      </w:r>
-      <w:r>
-        <w:t>)</w:t>
-      </w:r>
+        <w:t>Er waren in eerste instantie 4 partijen die mee deden: de Republikeinen met Donald Trump, de Democraten met Joe Biden, de Liberalen met Jo Jorgenson en tot slot de Groenen met Howie Hawkins. Nu zijn er nog maar twee serieuze kandidaten over, namelijk Donald Trump &amp; Joe Biden.</w:t>
+      </w:r>
+    </w:p>
+    <w:p>
+      <w:pPr>
+        <w:rPr>
+          <w:sz w:val="28"/>
+          <w:szCs w:val="28"/>
+        </w:rPr>
+      </w:pPr>
+    </w:p>
+    <w:p>
+      <w:pPr>
+        <w:rPr>
+          <w:sz w:val="28"/>
+          <w:szCs w:val="28"/>
+        </w:rPr>
+      </w:pPr>
     </w:p>
     <w:p>
       <w:pPr>
@@ -877,19 +812,8 @@
           <w:szCs w:val="28"/>
           <w:lang w:eastAsia="nl-NL"/>
         </w:rPr>
-        <w:t>Wie zijn de kandidaten</w:t>
-      </w:r>
-      <w:r>
-        <w:rPr>
-          <w:rFonts w:eastAsia="Times New Roman" w:cstheme="minorHAnsi"/>
-          <w:b/>
-          <w:bCs/>
-          <w:color w:val="252424"/>
-          <w:sz w:val="28"/>
-          <w:szCs w:val="28"/>
-          <w:lang w:eastAsia="nl-NL"/>
-        </w:rPr>
-        <w:t xml:space="preserve"> en wat zijn hun standpunten</w:t>
+        <w:lastRenderedPageBreak/>
+        <w:t>Op wie zou ik stemmen</w:t>
       </w:r>
       <w:r>
         <w:rPr>
@@ -937,62 +861,59 @@
           <w:sz w:val="28"/>
           <w:szCs w:val="28"/>
         </w:rPr>
-        <w:t xml:space="preserve">Sinds 27 februari 2020 </w:t>
-      </w:r>
-      <w:r>
-        <w:rPr>
-          <w:rStyle w:val="TestChar"/>
-        </w:rPr>
-        <w:t>zijn er in Nederland 86237</w:t>
-      </w:r>
-      <w:r>
-        <w:rPr>
-          <w:rStyle w:val="TestChar"/>
-        </w:rPr>
-        <w:t xml:space="preserve"> positieve coronagevallen </w:t>
-      </w:r>
-      <w:r>
-        <w:rPr>
-          <w:rStyle w:val="TestChar"/>
-        </w:rPr>
-        <w:t>getest</w:t>
-      </w:r>
-      <w:r>
-        <w:rPr>
-          <w:rStyle w:val="TestChar"/>
-        </w:rPr>
-        <w:t>.</w:t>
-      </w:r>
-      <w:r>
-        <w:rPr>
-          <w:rStyle w:val="TestChar"/>
-        </w:rPr>
-        <w:t xml:space="preserve"> Dat betekent dat wij op positie 51 staan in het lijstje van het wereldwijde relatieve aantal besmettingen per inwoners.</w:t>
-      </w:r>
-      <w:r>
-        <w:rPr>
-          <w:rStyle w:val="TestChar"/>
-        </w:rPr>
-        <w:t xml:space="preserve"> De nummer 1 op deze lijst is Aruba voor nu.</w:t>
-      </w:r>
-      <w:r>
-        <w:rPr>
-          <w:rStyle w:val="TestChar"/>
-        </w:rPr>
-        <w:t xml:space="preserve"> Qua totaal aantal besmettingen liggen de Verenigde Staten voorop</w:t>
-      </w:r>
-      <w:r>
-        <w:rPr>
-          <w:rStyle w:val="TestChar"/>
-        </w:rPr>
-        <w:t xml:space="preserve"> met maar liefst 6,6 miljoen besmettingen.</w:t>
-      </w:r>
-    </w:p>
-    <w:p>
-      <w:pPr>
-        <w:rPr>
-          <w:sz w:val="28"/>
-          <w:szCs w:val="28"/>
+        <w:t>Persoonlijk spreken de ideeën van Trump mij niet aan en de persoonlijkheid van Biden niet.</w:t>
+      </w:r>
+      <w:r>
+        <w:rPr>
+          <w:sz w:val="28"/>
+          <w:szCs w:val="28"/>
+        </w:rPr>
+        <w:t xml:space="preserve"> Dit maakt het voor mij lastig om te kiezen. Daarnaast voel ik er weinig voor omdat het mijn dagelijks leven niet zo veel aan zou tasten als bijvoorbeeld de Nederlandse verkiezingen.</w:t>
+      </w:r>
+      <w:r>
+        <w:rPr>
+          <w:sz w:val="28"/>
+          <w:szCs w:val="28"/>
+        </w:rPr>
+        <w:t xml:space="preserve"> Als ik dan toch een keuze zou moeten maken, dan zou ik kiezen voor Donald Trump. </w:t>
+      </w:r>
+      <w:r>
+        <w:rPr>
+          <w:sz w:val="28"/>
+          <w:szCs w:val="28"/>
+        </w:rPr>
+        <w:t>Hij is een bewezen leider maar krijgt vanwege zijn toon vaak de wind van voren. Ondanks dat is hij niet veranderd en dat kan ik waarderen.</w:t>
+      </w:r>
+    </w:p>
+    <w:p>
+      <w:pPr>
+        <w:pStyle w:val="Lijstalinea"/>
+        <w:shd w:val="clear" w:color="auto" w:fill="FFFFFF"/>
+        <w:spacing w:before="100" w:beforeAutospacing="1" w:after="100" w:afterAutospacing="1" w:line="240" w:lineRule="auto"/>
+        <w:ind w:left="1440"/>
+        <w:rPr>
+          <w:rFonts w:eastAsia="Times New Roman" w:cstheme="minorHAnsi"/>
+          <w:color w:val="252424"/>
+          <w:sz w:val="28"/>
+          <w:szCs w:val="28"/>
+          <w:lang w:eastAsia="nl-NL"/>
+        </w:rPr>
+      </w:pPr>
+    </w:p>
+    <w:p>
+      <w:pPr>
+        <w:pStyle w:val="Lijstalinea"/>
+        <w:shd w:val="clear" w:color="auto" w:fill="FFFFFF"/>
+        <w:spacing w:before="100" w:beforeAutospacing="1" w:after="100" w:afterAutospacing="1" w:line="240" w:lineRule="auto"/>
+        <w:ind w:left="1440"/>
+        <w:rPr>
+          <w:rFonts w:eastAsia="Times New Roman" w:cstheme="minorHAnsi"/>
+          <w:b/>
+          <w:bCs/>
+          <w:color w:val="252424"/>
+          <w:sz w:val="28"/>
+          <w:szCs w:val="28"/>
+          <w:lang w:eastAsia="nl-NL"/>
         </w:rPr>
       </w:pPr>
     </w:p>
@@ -1001,7 +922,7 @@
         <w:pStyle w:val="Lijstalinea"/>
         <w:numPr>
           <w:ilvl w:val="0"/>
-          <w:numId w:val="2"/>
+          <w:numId w:val="6"/>
         </w:numPr>
         <w:shd w:val="clear" w:color="auto" w:fill="FFFFFF"/>
         <w:spacing w:before="100" w:beforeAutospacing="1" w:after="100" w:afterAutospacing="1" w:line="240" w:lineRule="auto"/>
@@ -1025,31 +946,7 @@
           <w:szCs w:val="28"/>
           <w:lang w:eastAsia="nl-NL"/>
         </w:rPr>
-        <w:t>Hoe werken de Amerikaan</w:t>
-      </w:r>
-      <w:r>
-        <w:rPr>
-          <w:rFonts w:eastAsia="Times New Roman" w:cstheme="minorHAnsi"/>
-          <w:b/>
-          <w:bCs/>
-          <w:color w:val="252424"/>
-          <w:sz w:val="28"/>
-          <w:szCs w:val="28"/>
-          <w:lang w:eastAsia="nl-NL"/>
-        </w:rPr>
-        <w:t>s</w:t>
-      </w:r>
-      <w:r>
-        <w:rPr>
-          <w:rFonts w:eastAsia="Times New Roman" w:cstheme="minorHAnsi"/>
-          <w:b/>
-          <w:bCs/>
-          <w:color w:val="252424"/>
-          <w:sz w:val="28"/>
-          <w:szCs w:val="28"/>
-          <w:lang w:eastAsia="nl-NL"/>
-        </w:rPr>
-        <w:t>e verkiezingen</w:t>
+        <w:t>Welke grote nieuwszenders zijn partijgebonden</w:t>
       </w:r>
       <w:r>
         <w:rPr>
@@ -1107,50 +1004,98 @@
           <w:szCs w:val="28"/>
           <w:lang w:eastAsia="nl-NL"/>
         </w:rPr>
-        <w:t xml:space="preserve">Van de 86237 coronabesmettingen in Nederland zijn er hiervan 6251 DIRECT overleden aan Corona. Het totale aantal overleden mensen met corona ligt natuurlijk hoger, maar daar is niet met zekerheid te zeggen of zij nou dood zijn gegaan door Corona of door onderliggende redenen. Denk hierbij aan hartproblemen, </w:t>
-      </w:r>
-      <w:r>
-        <w:rPr>
-          <w:rFonts w:eastAsia="Times New Roman" w:cstheme="minorHAnsi"/>
-          <w:color w:val="252424"/>
-          <w:sz w:val="28"/>
-          <w:szCs w:val="28"/>
-          <w:lang w:eastAsia="nl-NL"/>
-        </w:rPr>
-        <w:t xml:space="preserve">kanker, </w:t>
-      </w:r>
-      <w:r>
-        <w:rPr>
-          <w:rFonts w:eastAsia="Times New Roman" w:cstheme="minorHAnsi"/>
-          <w:color w:val="252424"/>
-          <w:sz w:val="28"/>
-          <w:szCs w:val="28"/>
-          <w:lang w:eastAsia="nl-NL"/>
-        </w:rPr>
-        <w:t>obesitas of ouderdom.</w:t>
-      </w:r>
-    </w:p>
-    <w:p>
-      <w:pPr>
-        <w:pStyle w:val="Lijstalinea"/>
+        <w:t>De MSNBC is een Democratische nieuwszender.</w:t>
+      </w:r>
+      <w:r>
+        <w:rPr>
+          <w:rFonts w:eastAsia="Times New Roman" w:cstheme="minorHAnsi"/>
+          <w:color w:val="252424"/>
+          <w:sz w:val="28"/>
+          <w:szCs w:val="28"/>
+          <w:lang w:eastAsia="nl-NL"/>
+        </w:rPr>
+        <w:t xml:space="preserve"> Dit werd in 2010 bevestigd tijdens de marketingcampagnes.</w:t>
+      </w:r>
+      <w:r>
+        <w:rPr>
+          <w:rFonts w:eastAsia="Times New Roman" w:cstheme="minorHAnsi"/>
+          <w:color w:val="252424"/>
+          <w:sz w:val="28"/>
+          <w:szCs w:val="28"/>
+          <w:lang w:eastAsia="nl-NL"/>
+        </w:rPr>
+        <w:t xml:space="preserve"> </w:t>
+      </w:r>
+      <w:r>
+        <w:rPr>
+          <w:rFonts w:eastAsia="Times New Roman" w:cstheme="minorHAnsi"/>
+          <w:color w:val="252424"/>
+          <w:sz w:val="28"/>
+          <w:szCs w:val="28"/>
+          <w:lang w:eastAsia="nl-NL"/>
+        </w:rPr>
+        <w:t>Het grootste gedeelte van de Amerikaanse nieuwsverspreiders als kranten en online artikelen neigen wel naar een linkse blik, maar er is niks bevestigd.</w:t>
+      </w:r>
+    </w:p>
+    <w:p>
+      <w:pPr>
         <w:shd w:val="clear" w:color="auto" w:fill="FFFFFF"/>
         <w:spacing w:before="100" w:beforeAutospacing="1" w:after="100" w:afterAutospacing="1" w:line="240" w:lineRule="auto"/>
-        <w:ind w:left="1440"/>
-        <w:rPr>
-          <w:rFonts w:eastAsia="Times New Roman" w:cstheme="minorHAnsi"/>
-          <w:color w:val="252424"/>
-          <w:sz w:val="28"/>
-          <w:szCs w:val="28"/>
-          <w:lang w:eastAsia="nl-NL"/>
-        </w:rPr>
-      </w:pPr>
-    </w:p>
-    <w:p>
-      <w:pPr>
-        <w:pStyle w:val="Lijstalinea"/>
+        <w:rPr>
+          <w:rFonts w:eastAsia="Times New Roman" w:cstheme="minorHAnsi"/>
+          <w:b/>
+          <w:bCs/>
+          <w:color w:val="252424"/>
+          <w:sz w:val="28"/>
+          <w:szCs w:val="28"/>
+          <w:lang w:eastAsia="nl-NL"/>
+        </w:rPr>
+      </w:pPr>
+    </w:p>
+    <w:p>
+      <w:pPr>
+        <w:pStyle w:val="Lijstalinea"/>
+        <w:numPr>
+          <w:ilvl w:val="0"/>
+          <w:numId w:val="5"/>
+        </w:numPr>
         <w:shd w:val="clear" w:color="auto" w:fill="FFFFFF"/>
         <w:spacing w:before="100" w:beforeAutospacing="1" w:after="100" w:afterAutospacing="1" w:line="240" w:lineRule="auto"/>
-        <w:ind w:left="1440"/>
+        <w:rPr>
+          <w:rFonts w:eastAsia="Times New Roman" w:cstheme="minorHAnsi"/>
+          <w:b/>
+          <w:bCs/>
+          <w:color w:val="252424"/>
+          <w:sz w:val="28"/>
+          <w:szCs w:val="28"/>
+          <w:lang w:eastAsia="nl-NL"/>
+        </w:rPr>
+      </w:pPr>
+      <w:r>
+        <w:rPr>
+          <w:rFonts w:eastAsia="Times New Roman" w:cstheme="minorHAnsi"/>
+          <w:color w:val="252424"/>
+          <w:sz w:val="28"/>
+          <w:szCs w:val="28"/>
+          <w:lang w:eastAsia="nl-NL"/>
+        </w:rPr>
+        <w:t>Er zijn geen echte Republikeinse nieuwszenders bevestigd, hoewel er wel vaak wordt gezegd dat FOX news een conservatieve houding heeft.</w:t>
+      </w:r>
+      <w:r>
+        <w:rPr>
+          <w:rFonts w:eastAsia="Times New Roman" w:cstheme="minorHAnsi"/>
+          <w:color w:val="252424"/>
+          <w:sz w:val="28"/>
+          <w:szCs w:val="28"/>
+          <w:lang w:eastAsia="nl-NL"/>
+        </w:rPr>
+        <w:t xml:space="preserve"> Dit is een van de kenmerken van de Republikeinen.</w:t>
+      </w:r>
+    </w:p>
+    <w:p>
+      <w:pPr>
+        <w:shd w:val="clear" w:color="auto" w:fill="FFFFFF"/>
+        <w:spacing w:before="100" w:beforeAutospacing="1" w:after="100" w:afterAutospacing="1" w:line="240" w:lineRule="auto"/>
         <w:rPr>
           <w:rFonts w:eastAsia="Times New Roman" w:cstheme="minorHAnsi"/>
           <w:b/>
@@ -1191,7 +1136,7 @@
           <w:szCs w:val="28"/>
           <w:lang w:eastAsia="nl-NL"/>
         </w:rPr>
-        <w:t>Welke grote nieuwszenders zijn partijgebonden</w:t>
+        <w:t>Hoelang is de regeerperiode in Amerika</w:t>
       </w:r>
       <w:r>
         <w:rPr>
@@ -1231,65 +1176,16 @@
         </w:numPr>
         <w:shd w:val="clear" w:color="auto" w:fill="FFFFFF"/>
         <w:spacing w:before="100" w:beforeAutospacing="1" w:after="100" w:afterAutospacing="1" w:line="240" w:lineRule="auto"/>
-        <w:rPr>
-          <w:rFonts w:eastAsia="Times New Roman" w:cstheme="minorHAnsi"/>
-          <w:b/>
-          <w:bCs/>
-          <w:color w:val="252424"/>
-          <w:sz w:val="28"/>
-          <w:szCs w:val="28"/>
-          <w:lang w:eastAsia="nl-NL"/>
-        </w:rPr>
-      </w:pPr>
-      <w:r>
-        <w:rPr>
-          <w:rFonts w:eastAsia="Times New Roman" w:cstheme="minorHAnsi"/>
-          <w:color w:val="252424"/>
-          <w:sz w:val="28"/>
-          <w:szCs w:val="28"/>
-          <w:lang w:eastAsia="nl-NL"/>
-        </w:rPr>
-        <w:t>Dit moet je natuurlijk vanzelfsprekend melden bij je mentor, docenten en bij de School in het algemeen.</w:t>
-      </w:r>
-      <w:r>
-        <w:rPr>
-          <w:rFonts w:eastAsia="Times New Roman" w:cstheme="minorHAnsi"/>
-          <w:color w:val="252424"/>
-          <w:sz w:val="28"/>
-          <w:szCs w:val="28"/>
-          <w:lang w:eastAsia="nl-NL"/>
-        </w:rPr>
-        <w:t xml:space="preserve"> Het is van </w:t>
-      </w:r>
-      <w:r>
-        <w:rPr>
-          <w:rFonts w:eastAsia="Times New Roman" w:cstheme="minorHAnsi"/>
-          <w:color w:val="252424"/>
-          <w:sz w:val="28"/>
-          <w:szCs w:val="28"/>
-          <w:lang w:eastAsia="nl-NL"/>
-        </w:rPr>
-        <w:t>groot</w:t>
-      </w:r>
-      <w:r>
-        <w:rPr>
-          <w:rFonts w:eastAsia="Times New Roman" w:cstheme="minorHAnsi"/>
-          <w:color w:val="252424"/>
-          <w:sz w:val="28"/>
-          <w:szCs w:val="28"/>
-          <w:lang w:eastAsia="nl-NL"/>
-        </w:rPr>
-        <w:t xml:space="preserve">s </w:t>
-      </w:r>
-      <w:r>
-        <w:rPr>
-          <w:rFonts w:eastAsia="Times New Roman" w:cstheme="minorHAnsi"/>
-          <w:color w:val="252424"/>
-          <w:sz w:val="28"/>
-          <w:szCs w:val="28"/>
-          <w:lang w:eastAsia="nl-NL"/>
-        </w:rPr>
-        <w:t>belang dat dit zo snel mogelijk gebeurd om verdere besmetting tegen te gaan.</w:t>
+      </w:pPr>
+      <w:r>
+        <w:rPr>
+          <w:rFonts w:eastAsia="Times New Roman" w:cstheme="minorHAnsi"/>
+          <w:color w:val="252424"/>
+          <w:sz w:val="28"/>
+          <w:szCs w:val="28"/>
+          <w:lang w:eastAsia="nl-NL"/>
+        </w:rPr>
+        <w:t>De regeringsperiode in Amerika is direct na verkiezing 4 jaar.</w:t>
       </w:r>
       <w:r>
         <w:rPr>
@@ -1304,118 +1200,70 @@
     </w:p>
     <w:p>
       <w:pPr>
+        <w:pStyle w:val="Lijstalinea"/>
         <w:shd w:val="clear" w:color="auto" w:fill="FFFFFF"/>
         <w:spacing w:before="100" w:beforeAutospacing="1" w:after="100" w:afterAutospacing="1" w:line="240" w:lineRule="auto"/>
-        <w:rPr>
-          <w:rFonts w:eastAsia="Times New Roman" w:cstheme="minorHAnsi"/>
-          <w:b/>
-          <w:bCs/>
-          <w:color w:val="252424"/>
-          <w:sz w:val="28"/>
-          <w:szCs w:val="28"/>
-          <w:lang w:eastAsia="nl-NL"/>
-        </w:rPr>
-      </w:pPr>
-    </w:p>
-    <w:p>
-      <w:pPr>
-        <w:pStyle w:val="Lijstalinea"/>
-        <w:numPr>
-          <w:ilvl w:val="0"/>
-          <w:numId w:val="6"/>
-        </w:numPr>
+        <w:ind w:left="1440"/>
+        <w:rPr>
+          <w:rFonts w:eastAsia="Times New Roman" w:cstheme="minorHAnsi"/>
+          <w:color w:val="252424"/>
+          <w:sz w:val="28"/>
+          <w:szCs w:val="28"/>
+          <w:lang w:eastAsia="nl-NL"/>
+        </w:rPr>
+      </w:pPr>
+      <w:r>
+        <w:rPr>
+          <w:rFonts w:eastAsia="Times New Roman" w:cstheme="minorHAnsi"/>
+          <w:color w:val="252424"/>
+          <w:sz w:val="28"/>
+          <w:szCs w:val="28"/>
+          <w:lang w:eastAsia="nl-NL"/>
+        </w:rPr>
+        <w:t>Aan het eind van deze 4 jaar wordt er opnieuw gestemd. Als de danmalig president opnieuw wordt gekozen zal hij nog eens 4 jaar zitten en mag daarna nooit meer gekozen worden. Als hij na de eerste zit wordt vervangen, kan hij zich ten tijde van alle daarna komende verkiezingen opnieuw kandidaat stellen, maar dan mag hij uiterlijk 4 jaar zitten.</w:t>
+      </w:r>
+      <w:r>
+        <w:rPr>
+          <w:rFonts w:eastAsia="Times New Roman" w:cstheme="minorHAnsi"/>
+          <w:color w:val="252424"/>
+          <w:sz w:val="28"/>
+          <w:szCs w:val="28"/>
+          <w:lang w:eastAsia="nl-NL"/>
+        </w:rPr>
+        <w:t xml:space="preserve"> </w:t>
+      </w:r>
+    </w:p>
+    <w:p>
+      <w:pPr>
+        <w:pStyle w:val="Lijstalinea"/>
         <w:shd w:val="clear" w:color="auto" w:fill="FFFFFF"/>
         <w:spacing w:before="100" w:beforeAutospacing="1" w:after="100" w:afterAutospacing="1" w:line="240" w:lineRule="auto"/>
-        <w:rPr>
-          <w:rFonts w:eastAsia="Times New Roman" w:cstheme="minorHAnsi"/>
-          <w:b/>
-          <w:bCs/>
-          <w:color w:val="252424"/>
-          <w:sz w:val="28"/>
-          <w:szCs w:val="28"/>
-          <w:lang w:eastAsia="nl-NL"/>
-        </w:rPr>
-      </w:pPr>
-      <w:r>
-        <w:rPr>
-          <w:rFonts w:eastAsia="Times New Roman" w:cstheme="minorHAnsi"/>
-          <w:b/>
-          <w:bCs/>
-          <w:color w:val="252424"/>
-          <w:sz w:val="28"/>
-          <w:szCs w:val="28"/>
-          <w:lang w:eastAsia="nl-NL"/>
-        </w:rPr>
-        <w:t>Hoelang is de regeerperiode in Amerika</w:t>
-      </w:r>
-      <w:r>
-        <w:rPr>
-          <w:rFonts w:eastAsia="Times New Roman" w:cstheme="minorHAnsi"/>
-          <w:b/>
-          <w:bCs/>
-          <w:color w:val="252424"/>
-          <w:sz w:val="28"/>
-          <w:szCs w:val="28"/>
-          <w:lang w:eastAsia="nl-NL"/>
-        </w:rPr>
-        <w:t>?</w:t>
-      </w:r>
+        <w:ind w:left="1440"/>
+        <w:rPr>
+          <w:rFonts w:eastAsia="Times New Roman" w:cstheme="minorHAnsi"/>
+          <w:color w:val="252424"/>
+          <w:sz w:val="28"/>
+          <w:szCs w:val="28"/>
+          <w:lang w:eastAsia="nl-NL"/>
+        </w:rPr>
+      </w:pPr>
     </w:p>
     <w:p>
       <w:pPr>
         <w:pStyle w:val="Lijstalinea"/>
         <w:shd w:val="clear" w:color="auto" w:fill="FFFFFF"/>
         <w:spacing w:before="100" w:beforeAutospacing="1" w:after="100" w:afterAutospacing="1" w:line="240" w:lineRule="auto"/>
-        <w:rPr>
-          <w:rFonts w:eastAsia="Times New Roman" w:cstheme="minorHAnsi"/>
-          <w:b/>
-          <w:bCs/>
-          <w:color w:val="252424"/>
-          <w:sz w:val="28"/>
-          <w:szCs w:val="28"/>
-          <w:lang w:eastAsia="nl-NL"/>
-        </w:rPr>
-      </w:pPr>
-    </w:p>
-    <w:p>
-      <w:pPr>
-        <w:pStyle w:val="Lijstalinea"/>
-        <w:numPr>
-          <w:ilvl w:val="0"/>
-          <w:numId w:val="5"/>
-        </w:numPr>
-        <w:shd w:val="clear" w:color="auto" w:fill="FFFFFF"/>
-        <w:spacing w:before="100" w:beforeAutospacing="1" w:after="100" w:afterAutospacing="1" w:line="240" w:lineRule="auto"/>
-      </w:pPr>
-      <w:r>
-        <w:rPr>
-          <w:rFonts w:eastAsia="Times New Roman" w:cstheme="minorHAnsi"/>
-          <w:color w:val="252424"/>
-          <w:sz w:val="28"/>
-          <w:szCs w:val="28"/>
-          <w:lang w:eastAsia="nl-NL"/>
-        </w:rPr>
-        <w:t>Mensen worden voorzichtiger en terughoudender, omdat alles nu een extra risico met zich meebrengt. Aan de andere kant heb je nu te maken met mensen die het onzin vinden en zich juist gaan afzetten tegen de maatregelen. Hiermee krijgt het virus alleen nog maar een grotere kans om zich te verspreiden en gaat het voor de rest nog langer duren voordat alles weer terug kan naar ‘normaal’. En ook als het straks voorbij is, denk ik dat iedereen nog steeds vaker zijn handen wast dan daarvoor en oplet met het niezen in de elleboog of</w:t>
-      </w:r>
-      <w:r>
-        <w:rPr>
-          <w:rFonts w:eastAsia="Times New Roman" w:cstheme="minorHAnsi"/>
-          <w:color w:val="252424"/>
-          <w:sz w:val="28"/>
-          <w:szCs w:val="28"/>
-          <w:lang w:eastAsia="nl-NL"/>
-        </w:rPr>
-        <w:t xml:space="preserve"> het afstand houden in de supermarkt.</w:t>
-      </w:r>
-      <w:r>
-        <w:rPr>
-          <w:rFonts w:eastAsia="Times New Roman" w:cstheme="minorHAnsi"/>
-          <w:color w:val="252424"/>
-          <w:sz w:val="28"/>
-          <w:szCs w:val="28"/>
-          <w:lang w:eastAsia="nl-NL"/>
-        </w:rPr>
-        <w:t xml:space="preserve"> Je zou kunnen zeggen dat het Coronavirus een heuse afdruk heeft achtergelaten in ons dagelijks leven.</w:t>
+        <w:ind w:left="1440"/>
+      </w:pPr>
+      <w:r>
+        <w:rPr>
+          <w:rFonts w:eastAsia="Times New Roman" w:cstheme="minorHAnsi"/>
+          <w:color w:val="252424"/>
+          <w:sz w:val="28"/>
+          <w:szCs w:val="28"/>
+          <w:lang w:eastAsia="nl-NL"/>
+        </w:rPr>
+        <w:t>Het komt er dus op neer dat je minimaal 4 jaar president bent en maximaal 8 jaar, met mogelijk een tussenpauze in het midden.</w:t>
       </w:r>
     </w:p>
     <w:sectPr>
@@ -1886,7 +1734,7 @@
   <w:abstractNum w:abstractNumId="4" w15:restartNumberingAfterBreak="0">
     <w:nsid w:val="5D066DB5"/>
     <w:multiLevelType w:val="hybridMultilevel"/>
-    <w:tmpl w:val="5FD4C9D2"/>
+    <w:tmpl w:val="AD145B28"/>
     <w:lvl w:ilvl="0" w:tplc="04130005">
       <w:start w:val="1"/>
       <w:numFmt w:val="bullet"/>

</xml_diff>